<commit_message>
La revanche des contextes
lecture de la revanche des contextes, mise en perspective avec les enjeux du stage.
</commit_message>
<xml_diff>
--- a/Notes de lectures.docx
+++ b/Notes de lectures.docx
@@ -72,30 +72,14 @@
           <w:numId w:val="2"/>
         </w:numPr>
       </w:pPr>
-      <w:r>
-        <w:fldChar w:fldCharType="begin"/>
-      </w:r>
-      <w:r>
-        <w:instrText xml:space="preserve"> HYPERLINK "</w:instrText>
-      </w:r>
-      <w:r>
-        <w:instrText>https://locust-hub-hqfao.hub.arcgis.com</w:instrText>
-      </w:r>
-      <w:r>
-        <w:instrText xml:space="preserve">" </w:instrText>
-      </w:r>
-      <w:r>
-        <w:fldChar w:fldCharType="separate"/>
-      </w:r>
-      <w:r>
-        <w:rPr>
-          <w:rStyle w:val="Lienhypertexte"/>
-        </w:rPr>
-        <w:t>https://locust-hub-hqfao.hub.arcgis.com</w:t>
-      </w:r>
-      <w:r>
-        <w:fldChar w:fldCharType="end"/>
-      </w:r>
+      <w:hyperlink r:id="rId7" w:history="1">
+        <w:r>
+          <w:rPr>
+            <w:rStyle w:val="Lienhypertexte"/>
+          </w:rPr>
+          <w:t>https://locust-hub-hqfao.hub.arcgis.com</w:t>
+        </w:r>
+      </w:hyperlink>
       <w:r>
         <w:t xml:space="preserve"> bases de données et carto</w:t>
       </w:r>
@@ -442,7 +426,7 @@
         </w:rPr>
         <w:t xml:space="preserve"> occidentale » </w:t>
       </w:r>
-      <w:hyperlink r:id="rId7" w:history="1">
+      <w:hyperlink r:id="rId8" w:history="1">
         <w:r>
           <w:rPr>
             <w:rStyle w:val="Lienhypertexte"/>
@@ -619,7 +603,7 @@
       </w:r>
     </w:p>
     <w:p>
-      <w:hyperlink r:id="rId8" w:history="1">
+      <w:hyperlink r:id="rId9" w:history="1">
         <w:r>
           <w:rPr>
             <w:rStyle w:val="Lienhypertexte"/>
@@ -856,21 +840,27 @@
       </w:r>
       <w:proofErr w:type="spellEnd"/>
       <w:r>
-        <w:t xml:space="preserve"> </w:t>
-      </w:r>
-      <w:r>
-        <w:t>trois générations par an sachant qu’une génération dure 2 à 6 mois (pour les grégaires)</w:t>
+        <w:t xml:space="preserve"> trois générations par an sachant qu’une génération dure 2 à 6 mois (pour les grégaires)</w:t>
       </w:r>
     </w:p>
     <w:p/>
     <w:p>
       <w:pPr>
         <w:pStyle w:val="Titre1"/>
-      </w:pPr>
-      <w:r>
+        <w:rPr>
+          <w:lang w:val="en-US"/>
+        </w:rPr>
+      </w:pPr>
+      <w:r>
+        <w:rPr>
+          <w:lang w:val="en-US"/>
+        </w:rPr>
         <w:t>15/0</w:t>
       </w:r>
       <w:r>
+        <w:rPr>
+          <w:lang w:val="en-US"/>
+        </w:rPr>
         <w:t>2/23</w:t>
       </w:r>
     </w:p>
@@ -880,88 +870,43 @@
         <w:rPr>
           <w:rFonts w:ascii="Open Sans" w:hAnsi="Open Sans" w:cs="Open Sans"/>
           <w:color w:val="1C1D1E"/>
-        </w:rPr>
-      </w:pPr>
-      <w:proofErr w:type="spellStart"/>
+          <w:lang w:val="en-US"/>
+        </w:rPr>
+      </w:pPr>
       <w:r>
         <w:rPr>
           <w:rFonts w:ascii="Open Sans" w:hAnsi="Open Sans" w:cs="Open Sans"/>
           <w:color w:val="1C1D1E"/>
-        </w:rPr>
-        <w:t>Improving</w:t>
-      </w:r>
-      <w:proofErr w:type="spellEnd"/>
+          <w:lang w:val="en-US"/>
+        </w:rPr>
+        <w:t xml:space="preserve">Improving preventive locust </w:t>
+      </w:r>
+      <w:proofErr w:type="gramStart"/>
       <w:r>
         <w:rPr>
           <w:rFonts w:ascii="Open Sans" w:hAnsi="Open Sans" w:cs="Open Sans"/>
           <w:color w:val="1C1D1E"/>
-        </w:rPr>
-        <w:t xml:space="preserve"> </w:t>
-      </w:r>
-      <w:proofErr w:type="spellStart"/>
+          <w:lang w:val="en-US"/>
+        </w:rPr>
+        <w:t>management :</w:t>
+      </w:r>
+      <w:proofErr w:type="gramEnd"/>
       <w:r>
         <w:rPr>
           <w:rFonts w:ascii="Open Sans" w:hAnsi="Open Sans" w:cs="Open Sans"/>
           <w:color w:val="1C1D1E"/>
-        </w:rPr>
-        <w:t>preventive</w:t>
-      </w:r>
-      <w:proofErr w:type="spellEnd"/>
-      <w:r>
-        <w:rPr>
-          <w:rFonts w:ascii="Open Sans" w:hAnsi="Open Sans" w:cs="Open Sans"/>
-          <w:color w:val="1C1D1E"/>
-        </w:rPr>
-        <w:t xml:space="preserve"> </w:t>
-      </w:r>
-      <w:proofErr w:type="spellStart"/>
-      <w:r>
-        <w:rPr>
-          <w:rFonts w:ascii="Open Sans" w:hAnsi="Open Sans" w:cs="Open Sans"/>
-          <w:color w:val="1C1D1E"/>
-        </w:rPr>
-        <w:t>locust</w:t>
-      </w:r>
-      <w:proofErr w:type="spellEnd"/>
-      <w:r>
-        <w:rPr>
-          <w:rFonts w:ascii="Open Sans" w:hAnsi="Open Sans" w:cs="Open Sans"/>
-          <w:color w:val="1C1D1E"/>
-        </w:rPr>
-        <w:t xml:space="preserve"> </w:t>
-      </w:r>
-      <w:r>
-        <w:rPr>
-          <w:rFonts w:ascii="Open Sans" w:hAnsi="Open Sans" w:cs="Open Sans"/>
-          <w:color w:val="1C1D1E"/>
-        </w:rPr>
-        <w:t>management :</w:t>
-      </w:r>
-      <w:r>
-        <w:rPr>
-          <w:rFonts w:ascii="Open Sans" w:hAnsi="Open Sans" w:cs="Open Sans"/>
-          <w:color w:val="1C1D1E"/>
-        </w:rPr>
-        <w:t xml:space="preserve"> insights </w:t>
-      </w:r>
-      <w:proofErr w:type="spellStart"/>
-      <w:r>
-        <w:rPr>
-          <w:rFonts w:ascii="Open Sans" w:hAnsi="Open Sans" w:cs="Open Sans"/>
-          <w:color w:val="1C1D1E"/>
-        </w:rPr>
-        <w:t>from</w:t>
-      </w:r>
-      <w:proofErr w:type="spellEnd"/>
-      <w:r>
-        <w:rPr>
-          <w:rFonts w:ascii="Open Sans" w:hAnsi="Open Sans" w:cs="Open Sans"/>
-          <w:color w:val="1C1D1E"/>
-        </w:rPr>
-        <w:t xml:space="preserve"> a multi-agent model</w:t>
-      </w:r>
-    </w:p>
-    <w:p/>
+          <w:lang w:val="en-US"/>
+        </w:rPr>
+        <w:t xml:space="preserve"> insights from a multi-agent model</w:t>
+      </w:r>
+    </w:p>
+    <w:p>
+      <w:pPr>
+        <w:rPr>
+          <w:lang w:val="en-US"/>
+        </w:rPr>
+      </w:pPr>
+    </w:p>
     <w:p>
       <w:r>
         <w:t xml:space="preserve">Modèle à 4 niveaux : </w:t>
@@ -990,7 +935,7 @@
                     <pic:cNvPicPr/>
                   </pic:nvPicPr>
                   <pic:blipFill>
-                    <a:blip r:embed="rId9">
+                    <a:blip r:embed="rId10">
                       <a:extLst>
                         <a:ext uri="{28A0092B-C50C-407E-A947-70E740481C1C}">
                           <a14:useLocalDpi xmlns:a14="http://schemas.microsoft.com/office/drawing/2010/main" val="0"/>
@@ -1162,9 +1107,14 @@
         <w:t xml:space="preserve">de l’observatoire acridien </w:t>
       </w:r>
     </w:p>
-    <w:p/>
-    <w:p>
-      <w:pPr>
+    <w:p>
+      <w:pPr>
+        <w:jc w:val="both"/>
+      </w:pPr>
+    </w:p>
+    <w:p>
+      <w:pPr>
+        <w:jc w:val="both"/>
         <w:rPr>
           <w:rFonts w:ascii="Verdana" w:hAnsi="Verdana"/>
           <w:color w:val="000000"/>
@@ -1181,9 +1131,12 @@
           <w:szCs w:val="18"/>
           <w:shd w:val="clear" w:color="auto" w:fill="FFFFFF"/>
         </w:rPr>
-        <w:t>Sur les difficultés de la lutte antiacridienne : « </w:t>
-      </w:r>
-      <w:r>
+        <w:t>Sur les difficultés de la lutte antiacridienne : « Il y a plusieurs raisons à la difficulté de combattre avec succès le Criquet pèlerin. Entre autres : (1) l’immensité de l’aire dans laquelle peut se rencontrer le Criquet pèlerin (16 à 30 millions de km2), (2) l’isolement et la difficulté d’accès de certaines zones, (3) l’insécurité et la dangerosité de certaines zones (présence de mines, par exemple), (4) les ressources limitées pour le suivi et la lutte antiacridienne dans certains des pays affectés, (5) le manque d’infrastructures de base (routes, moyens de communication, approvisionnement en eau et nourriture) dans beaucoup de pays, (6) la difficulté de maintenir des effectifs suffisants de personnel bien formé et d’assurer les frais de fonctionnement durant les longues périodes de rémission pendant lesquelles il y a peu ou pas d’activité acridienne, (7) les situations politiques au sein des pays affectés, (8) la difficulté d’organiser et de mettre en œuvre des opérations de lutte durant lesquelles les pesticides doivent être appliqués directement sur les criquets, et (9) la difficulté de prévoir les résurgences compte tenu de l’irrégularité de tels événements et des précipitations dans les biotopes acridiens. »</w:t>
+      </w:r>
+    </w:p>
+    <w:p>
+      <w:pPr>
+        <w:jc w:val="both"/>
         <w:rPr>
           <w:rFonts w:ascii="Verdana" w:hAnsi="Verdana"/>
           <w:color w:val="000000"/>
@@ -1191,9 +1144,611 @@
           <w:szCs w:val="18"/>
           <w:shd w:val="clear" w:color="auto" w:fill="FFFFFF"/>
         </w:rPr>
-        <w:t>Il y a plusieurs raisons à la difficulté de combattre avec succès le Criquet pèlerin. Entre autres : (1) l’immensité de l’aire dans laquelle peut se rencontrer le Criquet pèlerin (16 à 30 millions de km2), (2) l’isolement et la difficulté d’accès de certaines zones, (3) l’insécurité et la dangerosité de certaines zones (présence de mines, par exemple), (4) les ressources limitées pour le suivi et la lutte antiacridienne dans certains des pays affectés, (5) le manque d’infrastructures de base (routes, moyens de communication, approvisionnement en eau et nourriture) dans beaucoup de pays, (6) la difficulté de maintenir des effectifs suffisants de personnel bien formé et d’assurer les frais de fonctionnement durant les longues périodes de rémission pendant lesquelles il y a peu ou pas d’activité acridienne, (7) les situations politiques au sein des pays affectés, (8) la difficulté d’organiser et de mettre en œuvre des opérations de lutte durant lesquelles les pesticides doivent être appliqués directement sur les criquets, et (9) la difficulté de prévoir les résurgences compte tenu de l’irrégularité de tels événements et des précipitations dans les biotopes acridiens.</w:t>
-      </w:r>
-      <w:r>
+      </w:pPr>
+    </w:p>
+    <w:p>
+      <w:pPr>
+        <w:pStyle w:val="Titre1"/>
+        <w:rPr>
+          <w:shd w:val="clear" w:color="auto" w:fill="FFFFFF"/>
+        </w:rPr>
+      </w:pPr>
+      <w:r>
+        <w:rPr>
+          <w:shd w:val="clear" w:color="auto" w:fill="FFFFFF"/>
+        </w:rPr>
+        <w:t xml:space="preserve">La revanche des contextes, Olivier de Sardan, </w:t>
+      </w:r>
+    </w:p>
+    <w:p>
+      <w:pPr>
+        <w:pStyle w:val="Titre1"/>
+        <w:rPr>
+          <w:shd w:val="clear" w:color="auto" w:fill="FFFFFF"/>
+        </w:rPr>
+      </w:pPr>
+      <w:r>
+        <w:rPr>
+          <w:shd w:val="clear" w:color="auto" w:fill="FFFFFF"/>
+        </w:rPr>
+        <w:t>Introduction, la socio-anthropologie de l’</w:t>
+      </w:r>
+      <w:proofErr w:type="spellStart"/>
+      <w:r>
+        <w:rPr>
+          <w:shd w:val="clear" w:color="auto" w:fill="FFFFFF"/>
+        </w:rPr>
+        <w:t>ingénérie</w:t>
+      </w:r>
+      <w:proofErr w:type="spellEnd"/>
+      <w:r>
+        <w:rPr>
+          <w:shd w:val="clear" w:color="auto" w:fill="FFFFFF"/>
+        </w:rPr>
+        <w:t xml:space="preserve"> sociale et les contextes africains</w:t>
+      </w:r>
+      <w:r>
+        <w:rPr>
+          <w:shd w:val="clear" w:color="auto" w:fill="FFFFFF"/>
+        </w:rPr>
+        <w:t xml:space="preserve"> </w:t>
+      </w:r>
+      <w:proofErr w:type="gramStart"/>
+      <w:r>
+        <w:rPr>
+          <w:shd w:val="clear" w:color="auto" w:fill="FFFFFF"/>
+        </w:rPr>
+        <w:t xml:space="preserve">+ </w:t>
+      </w:r>
+      <w:r>
+        <w:rPr>
+          <w:shd w:val="clear" w:color="auto" w:fill="FFFFFF"/>
+        </w:rPr>
+        <w:t xml:space="preserve"> Chapitre</w:t>
+      </w:r>
+      <w:proofErr w:type="gramEnd"/>
+      <w:r>
+        <w:rPr>
+          <w:shd w:val="clear" w:color="auto" w:fill="FFFFFF"/>
+        </w:rPr>
+        <w:t xml:space="preserve"> 3 : les normes pratiques</w:t>
+      </w:r>
+    </w:p>
+    <w:p>
+      <w:pPr>
+        <w:jc w:val="both"/>
+        <w:rPr>
+          <w:rFonts w:ascii="Times" w:hAnsi="Times"/>
+          <w:color w:val="000000"/>
+          <w:shd w:val="clear" w:color="auto" w:fill="FFFFFF"/>
+        </w:rPr>
+      </w:pPr>
+    </w:p>
+    <w:p>
+      <w:pPr>
+        <w:jc w:val="both"/>
+        <w:rPr>
+          <w:rFonts w:ascii="Times" w:hAnsi="Times"/>
+          <w:color w:val="000000"/>
+          <w:shd w:val="clear" w:color="auto" w:fill="FFFFFF"/>
+        </w:rPr>
+      </w:pPr>
+      <w:r>
+        <w:rPr>
+          <w:rFonts w:ascii="Times" w:hAnsi="Times"/>
+          <w:color w:val="000000"/>
+          <w:shd w:val="clear" w:color="auto" w:fill="FFFFFF"/>
+        </w:rPr>
+        <w:t xml:space="preserve">L’ingénierie sociale vise à étudier les dispositifs d’intervention planifiée, formalisés par des experts dans le but de changer des institutions ou des comportements. Elle vise également à considérer les réactions des acteurs impliqués dans ces dispositifs lors de sa mise en œuvre. Les écarts entre la perfection formelles de ces dispositifs (élaborés théoriquement) et leur mise en œuvre empirique est le sujet central de La </w:t>
+      </w:r>
+      <w:r>
+        <w:rPr>
+          <w:rFonts w:ascii="Times" w:hAnsi="Times"/>
+          <w:i/>
+          <w:iCs/>
+          <w:color w:val="000000"/>
+          <w:shd w:val="clear" w:color="auto" w:fill="FFFFFF"/>
+        </w:rPr>
+        <w:t>Revanche des contextes</w:t>
+      </w:r>
+      <w:r>
+        <w:rPr>
+          <w:rFonts w:ascii="Times" w:hAnsi="Times"/>
+          <w:color w:val="000000"/>
+          <w:shd w:val="clear" w:color="auto" w:fill="FFFFFF"/>
+        </w:rPr>
+        <w:t xml:space="preserve">. </w:t>
+      </w:r>
+    </w:p>
+    <w:p>
+      <w:pPr>
+        <w:jc w:val="both"/>
+        <w:rPr>
+          <w:rFonts w:ascii="Times" w:hAnsi="Times"/>
+          <w:color w:val="000000"/>
+          <w:shd w:val="clear" w:color="auto" w:fill="FFFFFF"/>
+        </w:rPr>
+      </w:pPr>
+      <w:r>
+        <w:rPr>
+          <w:rFonts w:ascii="Times" w:hAnsi="Times"/>
+          <w:color w:val="000000"/>
+          <w:shd w:val="clear" w:color="auto" w:fill="FFFFFF"/>
+        </w:rPr>
+        <w:t>La socio-anthropologie revendiquée par Oliver de Sardan est une science des contextes ou bien des acteurs en contexte.</w:t>
+      </w:r>
+    </w:p>
+    <w:p>
+      <w:pPr>
+        <w:jc w:val="both"/>
+        <w:rPr>
+          <w:rFonts w:ascii="Times" w:hAnsi="Times"/>
+          <w:color w:val="000000"/>
+          <w:shd w:val="clear" w:color="auto" w:fill="FFFFFF"/>
+        </w:rPr>
+      </w:pPr>
+      <w:r>
+        <w:rPr>
+          <w:rFonts w:ascii="Times" w:hAnsi="Times"/>
+          <w:color w:val="000000"/>
+          <w:shd w:val="clear" w:color="auto" w:fill="FFFFFF"/>
+        </w:rPr>
+        <w:t xml:space="preserve"> </w:t>
+      </w:r>
+    </w:p>
+    <w:p>
+      <w:pPr>
+        <w:jc w:val="both"/>
+        <w:rPr>
+          <w:rFonts w:ascii="Times" w:hAnsi="Times"/>
+          <w:color w:val="000000"/>
+          <w:shd w:val="clear" w:color="auto" w:fill="FFFFFF"/>
+        </w:rPr>
+      </w:pPr>
+      <w:r>
+        <w:rPr>
+          <w:rFonts w:ascii="Times" w:hAnsi="Times"/>
+          <w:color w:val="000000"/>
+          <w:shd w:val="clear" w:color="auto" w:fill="FFFFFF"/>
+        </w:rPr>
+        <w:t>Dans le chapitre 3, la notion de norme pratique est particulièrement éclairante.</w:t>
+      </w:r>
+    </w:p>
+    <w:p>
+      <w:pPr>
+        <w:jc w:val="both"/>
+        <w:rPr>
+          <w:rFonts w:ascii="Times" w:hAnsi="Times"/>
+          <w:color w:val="000000"/>
+          <w:shd w:val="clear" w:color="auto" w:fill="FFFFFF"/>
+        </w:rPr>
+      </w:pPr>
+      <w:r>
+        <w:rPr>
+          <w:rFonts w:ascii="Times" w:hAnsi="Times"/>
+          <w:color w:val="000000"/>
+          <w:shd w:val="clear" w:color="auto" w:fill="FFFFFF"/>
+        </w:rPr>
+        <w:t>Il semble falloir toujours associer un qualificatif au terme de norme. On parle de normes officielles, sociales etc. Les normes officielles sont celles relevant des sphères publiques et professionnelles. Elles sont formulées explicitement dans un cadre légal ou bureaucratique. Les normes sociales sont tout aussi formelles et explicites. Elles renvoient au divers interdits, prescriptions relatives à la sphère privée.</w:t>
+      </w:r>
+      <w:r>
+        <w:rPr>
+          <w:rFonts w:ascii="Times" w:hAnsi="Times"/>
+          <w:color w:val="000000"/>
+          <w:shd w:val="clear" w:color="auto" w:fill="FFFFFF"/>
+        </w:rPr>
+        <w:t xml:space="preserve"> </w:t>
+      </w:r>
+      <w:r>
+        <w:rPr>
+          <w:rFonts w:ascii="Times" w:hAnsi="Times"/>
+          <w:color w:val="000000"/>
+          <w:shd w:val="clear" w:color="auto" w:fill="FFFFFF"/>
+        </w:rPr>
+        <w:t xml:space="preserve">Elles sont enseignées, et s’inscrivent dans une rhétorique de légitimation (ex : j’ai agi comme cela parce que c’était mon rôle de père…) Elles sont définies comme « diverses régulations implicites (informelles, de facto, tacites, latentes) qui sous-tendent les pratiques des acteurs ayant un écart avec les normes explicites (normes officielles ou sociales). Elles sont à la fois les normes de l’ombre et celles du quotidien. Si elles relèvent des « non-dits », elles ne sont pas marginales (comportements déviants) mais récurrentes tolérées et prévisibles (façon de faire communes, stabilisées prédictibles et </w:t>
+      </w:r>
+      <w:r>
+        <w:rPr>
+          <w:rFonts w:ascii="Times" w:hAnsi="Times"/>
+          <w:color w:val="000000"/>
+          <w:shd w:val="clear" w:color="auto" w:fill="FFFFFF"/>
+        </w:rPr>
+        <w:t xml:space="preserve">potentiellement </w:t>
+      </w:r>
+      <w:r>
+        <w:rPr>
+          <w:rFonts w:ascii="Times" w:hAnsi="Times"/>
+          <w:color w:val="000000"/>
+          <w:shd w:val="clear" w:color="auto" w:fill="FFFFFF"/>
+        </w:rPr>
+        <w:t xml:space="preserve">efficaces). </w:t>
+      </w:r>
+    </w:p>
+    <w:p>
+      <w:pPr>
+        <w:jc w:val="both"/>
+        <w:rPr>
+          <w:rFonts w:ascii="Times" w:hAnsi="Times"/>
+          <w:color w:val="000000"/>
+          <w:shd w:val="clear" w:color="auto" w:fill="FFFFFF"/>
+        </w:rPr>
+      </w:pPr>
+    </w:p>
+    <w:p>
+      <w:pPr>
+        <w:jc w:val="both"/>
+        <w:rPr>
+          <w:rFonts w:ascii="Times" w:hAnsi="Times"/>
+          <w:color w:val="7030A0"/>
+          <w:shd w:val="clear" w:color="auto" w:fill="FFFFFF"/>
+        </w:rPr>
+      </w:pPr>
+      <w:r>
+        <w:rPr>
+          <w:rFonts w:ascii="Times" w:hAnsi="Times"/>
+          <w:color w:val="7030A0"/>
+          <w:shd w:val="clear" w:color="auto" w:fill="FFFFFF"/>
+        </w:rPr>
+        <w:t xml:space="preserve">On fait l’hypothèse qu’il existe un ensemble de normes pratiques qui structurent le comportement/la manière de traiter des prospecteurs. Le stage est l’occasion de relever ces normes pratiques, implicites, qui échappent aux institutions (internationales et nationales ??) de la lutte antiacridienne (CLCPRO etc.)  </w:t>
+      </w:r>
+    </w:p>
+    <w:p>
+      <w:pPr>
+        <w:jc w:val="both"/>
+        <w:rPr>
+          <w:rFonts w:ascii="Times" w:hAnsi="Times"/>
+          <w:color w:val="7030A0"/>
+          <w:shd w:val="clear" w:color="auto" w:fill="FFFFFF"/>
+        </w:rPr>
+      </w:pPr>
+    </w:p>
+    <w:p>
+      <w:pPr>
+        <w:jc w:val="both"/>
+        <w:rPr>
+          <w:rFonts w:ascii="Times" w:hAnsi="Times"/>
+          <w:color w:val="000000" w:themeColor="text1"/>
+          <w:shd w:val="clear" w:color="auto" w:fill="FFFFFF"/>
+        </w:rPr>
+      </w:pPr>
+      <w:r>
+        <w:rPr>
+          <w:rFonts w:ascii="Times" w:hAnsi="Times"/>
+          <w:color w:val="000000" w:themeColor="text1"/>
+          <w:shd w:val="clear" w:color="auto" w:fill="FFFFFF"/>
+        </w:rPr>
+        <w:lastRenderedPageBreak/>
+        <w:t>Ils existent une diversité de</w:t>
+      </w:r>
+      <w:r>
+        <w:rPr>
+          <w:rFonts w:ascii="Times" w:hAnsi="Times"/>
+          <w:color w:val="000000" w:themeColor="text1"/>
+          <w:shd w:val="clear" w:color="auto" w:fill="FFFFFF"/>
+        </w:rPr>
+        <w:t xml:space="preserve"> normes pratiques</w:t>
+      </w:r>
+      <w:r>
+        <w:rPr>
+          <w:rFonts w:ascii="Times" w:hAnsi="Times"/>
+          <w:color w:val="000000" w:themeColor="text1"/>
+          <w:shd w:val="clear" w:color="auto" w:fill="FFFFFF"/>
+        </w:rPr>
+        <w:t xml:space="preserve">. Certaines constituent des accords explicites mais dissimulés, entre acteurs (entre collègue mais pas plus). D’autre à de accords tacites ou enfin simplement à la convergence de comportements (routine locale). L’échelle des normes est avant tout locale. Elles se forment par des interactions récurrentes voir routinières (ex : culture professionnelle). Elles semblent donc être fortement contextualisées. </w:t>
+      </w:r>
+    </w:p>
+    <w:p>
+      <w:pPr>
+        <w:jc w:val="both"/>
+        <w:rPr>
+          <w:rFonts w:ascii="Times" w:hAnsi="Times"/>
+          <w:color w:val="000000" w:themeColor="text1"/>
+          <w:shd w:val="clear" w:color="auto" w:fill="FFFFFF"/>
+        </w:rPr>
+      </w:pPr>
+    </w:p>
+    <w:p>
+      <w:pPr>
+        <w:jc w:val="both"/>
+        <w:rPr>
+          <w:rFonts w:ascii="Times" w:hAnsi="Times"/>
+          <w:color w:val="7030A0"/>
+          <w:shd w:val="clear" w:color="auto" w:fill="FFFFFF"/>
+        </w:rPr>
+      </w:pPr>
+      <w:r>
+        <w:rPr>
+          <w:rFonts w:ascii="Times" w:hAnsi="Times"/>
+          <w:color w:val="7030A0"/>
+          <w:shd w:val="clear" w:color="auto" w:fill="FFFFFF"/>
+        </w:rPr>
+        <w:t xml:space="preserve">On pourra faire l’hypothèse que les cultures professionnelles de traitement sont diverses à l’échelle des pays de la CLCPRO. Cette diversité étant constituée en partie d’un ensemble de normes pratiques, localement constituées. Il faudra donc porter un intérêt particulier aux interactions entre les acteurs chargés de la gestion de la lutte AA, puisque si les interactions entre acteurs internationaux sont fréquentes l’échelle des normes pratiques de traitement est peut-être plus </w:t>
+      </w:r>
+      <w:proofErr w:type="gramStart"/>
+      <w:r>
+        <w:rPr>
+          <w:rFonts w:ascii="Times" w:hAnsi="Times"/>
+          <w:color w:val="7030A0"/>
+          <w:shd w:val="clear" w:color="auto" w:fill="FFFFFF"/>
+        </w:rPr>
+        <w:t>petit</w:t>
+      </w:r>
+      <w:proofErr w:type="gramEnd"/>
+      <w:r>
+        <w:rPr>
+          <w:rFonts w:ascii="Times" w:hAnsi="Times"/>
+          <w:color w:val="7030A0"/>
+          <w:shd w:val="clear" w:color="auto" w:fill="FFFFFF"/>
+        </w:rPr>
+        <w:t xml:space="preserve"> que l’échelle locale (voir national). </w:t>
+      </w:r>
+    </w:p>
+    <w:p>
+      <w:pPr>
+        <w:jc w:val="both"/>
+        <w:rPr>
+          <w:rFonts w:ascii="Times" w:hAnsi="Times"/>
+          <w:color w:val="000000" w:themeColor="text1"/>
+          <w:shd w:val="clear" w:color="auto" w:fill="FFFFFF"/>
+        </w:rPr>
+      </w:pPr>
+    </w:p>
+    <w:p>
+      <w:pPr>
+        <w:jc w:val="both"/>
+        <w:rPr>
+          <w:rFonts w:ascii="Times" w:hAnsi="Times"/>
+          <w:color w:val="000000" w:themeColor="text1"/>
+          <w:shd w:val="clear" w:color="auto" w:fill="FFFFFF"/>
+        </w:rPr>
+      </w:pPr>
+      <w:r>
+        <w:rPr>
+          <w:rFonts w:ascii="Times" w:hAnsi="Times"/>
+          <w:color w:val="000000" w:themeColor="text1"/>
+          <w:shd w:val="clear" w:color="auto" w:fill="FFFFFF"/>
+        </w:rPr>
+        <w:t xml:space="preserve">Les normes pratiques peuvent être plus ou moins dissimulées et plus au moins </w:t>
+      </w:r>
+      <w:proofErr w:type="spellStart"/>
+      <w:r>
+        <w:rPr>
+          <w:rFonts w:ascii="Times" w:hAnsi="Times"/>
+          <w:color w:val="000000" w:themeColor="text1"/>
+          <w:shd w:val="clear" w:color="auto" w:fill="FFFFFF"/>
+        </w:rPr>
+        <w:t>légitimantes</w:t>
+      </w:r>
+      <w:proofErr w:type="spellEnd"/>
+      <w:r>
+        <w:rPr>
+          <w:rFonts w:ascii="Times" w:hAnsi="Times"/>
+          <w:color w:val="000000" w:themeColor="text1"/>
+          <w:shd w:val="clear" w:color="auto" w:fill="FFFFFF"/>
+        </w:rPr>
+        <w:t xml:space="preserve"> (2 variables fortement liées). L’intrusion d’une norme sociale dans la sphère professionnelle (qui devient donc une norme pratique) procède de cette légitimation d’une action (ex de l’absentéisme pour cause de baptême ou d’enterrement). </w:t>
+      </w:r>
+    </w:p>
+    <w:p>
+      <w:pPr>
+        <w:jc w:val="both"/>
+        <w:rPr>
+          <w:rFonts w:ascii="Times" w:hAnsi="Times"/>
+          <w:color w:val="000000" w:themeColor="text1"/>
+          <w:shd w:val="clear" w:color="auto" w:fill="FFFFFF"/>
+        </w:rPr>
+      </w:pPr>
+    </w:p>
+    <w:p>
+      <w:pPr>
+        <w:jc w:val="both"/>
+        <w:rPr>
+          <w:rFonts w:ascii="Times" w:hAnsi="Times"/>
+          <w:color w:val="000000" w:themeColor="text1"/>
+          <w:shd w:val="clear" w:color="auto" w:fill="FFFFFF"/>
+        </w:rPr>
+      </w:pPr>
+      <w:r>
+        <w:rPr>
+          <w:rFonts w:ascii="Times" w:hAnsi="Times"/>
+          <w:color w:val="000000" w:themeColor="text1"/>
+          <w:shd w:val="clear" w:color="auto" w:fill="FFFFFF"/>
+        </w:rPr>
+        <w:t xml:space="preserve">« L’espace de jeu » entre normes officielles et normes pratiques peut également être un espace de transformation des pratiques. </w:t>
+      </w:r>
+    </w:p>
+    <w:p>
+      <w:pPr>
+        <w:jc w:val="both"/>
+        <w:rPr>
+          <w:rFonts w:ascii="Times" w:hAnsi="Times"/>
+          <w:color w:val="000000" w:themeColor="text1"/>
+          <w:shd w:val="clear" w:color="auto" w:fill="FFFFFF"/>
+        </w:rPr>
+      </w:pPr>
+    </w:p>
+    <w:p>
+      <w:pPr>
+        <w:jc w:val="both"/>
+        <w:rPr>
+          <w:rFonts w:ascii="Times" w:hAnsi="Times"/>
+          <w:color w:val="000000" w:themeColor="text1"/>
+          <w:shd w:val="clear" w:color="auto" w:fill="FFFFFF"/>
+        </w:rPr>
+      </w:pPr>
+      <w:r>
+        <w:rPr>
+          <w:rFonts w:ascii="Times" w:hAnsi="Times"/>
+          <w:color w:val="000000" w:themeColor="text1"/>
+          <w:shd w:val="clear" w:color="auto" w:fill="FFFFFF"/>
+        </w:rPr>
+        <w:t>Typologie des normes pratiques</w:t>
+      </w:r>
+    </w:p>
+    <w:p>
+      <w:pPr>
+        <w:pStyle w:val="Paragraphedeliste"/>
+        <w:numPr>
+          <w:ilvl w:val="0"/>
+          <w:numId w:val="1"/>
+        </w:numPr>
+        <w:jc w:val="both"/>
+        <w:rPr>
+          <w:rFonts w:ascii="Times" w:hAnsi="Times"/>
+          <w:color w:val="000000" w:themeColor="text1"/>
+          <w:shd w:val="clear" w:color="auto" w:fill="FFFFFF"/>
+        </w:rPr>
+      </w:pPr>
+      <w:r>
+        <w:rPr>
+          <w:rFonts w:ascii="Times" w:hAnsi="Times"/>
+          <w:color w:val="000000" w:themeColor="text1"/>
+          <w:shd w:val="clear" w:color="auto" w:fill="FFFFFF"/>
+        </w:rPr>
+        <w:t xml:space="preserve">Adaptatives : exemple du policier qui règle le conflit sur place pour désengorger les services judiciaires. </w:t>
+      </w:r>
+    </w:p>
+    <w:p>
+      <w:pPr>
+        <w:pStyle w:val="Paragraphedeliste"/>
+        <w:numPr>
+          <w:ilvl w:val="0"/>
+          <w:numId w:val="1"/>
+        </w:numPr>
+        <w:jc w:val="both"/>
+        <w:rPr>
+          <w:rFonts w:ascii="Times" w:hAnsi="Times"/>
+          <w:color w:val="000000" w:themeColor="text1"/>
+          <w:shd w:val="clear" w:color="auto" w:fill="FFFFFF"/>
+        </w:rPr>
+      </w:pPr>
+      <w:r>
+        <w:rPr>
+          <w:rFonts w:ascii="Times" w:hAnsi="Times"/>
+          <w:color w:val="000000" w:themeColor="text1"/>
+          <w:shd w:val="clear" w:color="auto" w:fill="FFFFFF"/>
+        </w:rPr>
+        <w:t xml:space="preserve">Semi-tolérées : ex </w:t>
+      </w:r>
+      <w:r>
+        <w:rPr>
+          <w:rFonts w:ascii="Times" w:hAnsi="Times"/>
+          <w:color w:val="000000" w:themeColor="text1"/>
+          <w:shd w:val="clear" w:color="auto" w:fill="FFFFFF"/>
+        </w:rPr>
+        <w:t xml:space="preserve">de l’utilisation du matériel à titre perso </w:t>
+      </w:r>
+    </w:p>
+    <w:p>
+      <w:pPr>
+        <w:pStyle w:val="Paragraphedeliste"/>
+        <w:numPr>
+          <w:ilvl w:val="0"/>
+          <w:numId w:val="1"/>
+        </w:numPr>
+        <w:jc w:val="both"/>
+        <w:rPr>
+          <w:rFonts w:ascii="Times" w:hAnsi="Times"/>
+          <w:color w:val="000000" w:themeColor="text1"/>
+          <w:shd w:val="clear" w:color="auto" w:fill="FFFFFF"/>
+        </w:rPr>
+      </w:pPr>
+      <w:r>
+        <w:rPr>
+          <w:rFonts w:ascii="Times" w:hAnsi="Times"/>
+          <w:color w:val="000000" w:themeColor="text1"/>
+          <w:shd w:val="clear" w:color="auto" w:fill="FFFFFF"/>
+        </w:rPr>
+        <w:t>Transgressives</w:t>
+      </w:r>
+      <w:r>
+        <w:rPr>
+          <w:rFonts w:ascii="Times" w:hAnsi="Times"/>
+          <w:color w:val="000000" w:themeColor="text1"/>
+          <w:shd w:val="clear" w:color="auto" w:fill="FFFFFF"/>
+        </w:rPr>
+        <w:t> : corruption (forte déviance).</w:t>
+      </w:r>
+    </w:p>
+    <w:p>
+      <w:pPr>
+        <w:pStyle w:val="Paragraphedeliste"/>
+        <w:numPr>
+          <w:ilvl w:val="0"/>
+          <w:numId w:val="1"/>
+        </w:numPr>
+        <w:jc w:val="both"/>
+        <w:rPr>
+          <w:rFonts w:ascii="Times" w:hAnsi="Times"/>
+          <w:color w:val="000000" w:themeColor="text1"/>
+          <w:shd w:val="clear" w:color="auto" w:fill="FFFFFF"/>
+        </w:rPr>
+      </w:pPr>
+      <w:r>
+        <w:rPr>
+          <w:rFonts w:ascii="Times" w:hAnsi="Times"/>
+          <w:color w:val="000000" w:themeColor="text1"/>
+          <w:shd w:val="clear" w:color="auto" w:fill="FFFFFF"/>
+        </w:rPr>
+        <w:t>Palliatives</w:t>
+      </w:r>
+      <w:r>
+        <w:rPr>
+          <w:rFonts w:ascii="Times" w:hAnsi="Times"/>
+          <w:color w:val="000000" w:themeColor="text1"/>
+          <w:shd w:val="clear" w:color="auto" w:fill="FFFFFF"/>
+        </w:rPr>
+        <w:t xml:space="preserve"> : relève de la débrouillardise </w:t>
+      </w:r>
+    </w:p>
+    <w:p>
+      <w:pPr>
+        <w:pStyle w:val="Paragraphedeliste"/>
+        <w:numPr>
+          <w:ilvl w:val="0"/>
+          <w:numId w:val="1"/>
+        </w:numPr>
+        <w:jc w:val="both"/>
+        <w:rPr>
+          <w:rFonts w:ascii="Times" w:hAnsi="Times"/>
+          <w:color w:val="000000" w:themeColor="text1"/>
+          <w:shd w:val="clear" w:color="auto" w:fill="FFFFFF"/>
+        </w:rPr>
+      </w:pPr>
+      <w:r>
+        <w:rPr>
+          <w:rFonts w:ascii="Times" w:hAnsi="Times"/>
+          <w:color w:val="000000" w:themeColor="text1"/>
+          <w:shd w:val="clear" w:color="auto" w:fill="FFFFFF"/>
+        </w:rPr>
+        <w:t xml:space="preserve">Rebelles </w:t>
+      </w:r>
+    </w:p>
+    <w:p>
+      <w:pPr>
+        <w:jc w:val="both"/>
+        <w:rPr>
+          <w:rFonts w:ascii="Times" w:hAnsi="Times"/>
+          <w:color w:val="000000" w:themeColor="text1"/>
+          <w:shd w:val="clear" w:color="auto" w:fill="FFFFFF"/>
+        </w:rPr>
+      </w:pPr>
+    </w:p>
+    <w:p>
+      <w:pPr>
+        <w:rPr>
+          <w:rFonts w:ascii="Verdana" w:hAnsi="Verdana"/>
+          <w:i/>
+          <w:iCs/>
+          <w:color w:val="000000"/>
+          <w:sz w:val="18"/>
+          <w:szCs w:val="18"/>
+          <w:shd w:val="clear" w:color="auto" w:fill="FFFFFF"/>
+        </w:rPr>
+      </w:pPr>
+    </w:p>
+    <w:p>
+      <w:pPr>
         <w:rPr>
           <w:rFonts w:ascii="Verdana" w:hAnsi="Verdana"/>
           <w:color w:val="000000"/>
@@ -1201,8 +1756,7 @@
           <w:szCs w:val="18"/>
           <w:shd w:val="clear" w:color="auto" w:fill="FFFFFF"/>
         </w:rPr>
-        <w:t> »</w:t>
-      </w:r>
+      </w:pPr>
     </w:p>
     <w:p>
       <w:pPr>

</xml_diff>